<commit_message>
Corregido un error en el docx
</commit_message>
<xml_diff>
--- a/QueMePongo.docx
+++ b/QueMePongo.docx
@@ -290,46 +290,6 @@
         </w:rPr>
         <w:drawing>
           <wp:inline distT="0" distB="0" distL="0" distR="0">
-            <wp:extent cx="5400040" cy="5318760"/>
-            <wp:effectExtent l="19050" t="0" r="0" b="0"/>
-            <wp:docPr id="6" name="2 Imagen" descr="foto2.jpg"/>
-            <wp:cNvGraphicFramePr>
-              <a:graphicFrameLocks xmlns:a="http://schemas.openxmlformats.org/drawingml/2006/main" noChangeAspect="1"/>
-            </wp:cNvGraphicFramePr>
-            <a:graphic xmlns:a="http://schemas.openxmlformats.org/drawingml/2006/main">
-              <a:graphicData uri="http://schemas.openxmlformats.org/drawingml/2006/picture">
-                <pic:pic xmlns:pic="http://schemas.openxmlformats.org/drawingml/2006/picture">
-                  <pic:nvPicPr>
-                    <pic:cNvPr id="0" name="foto2.jpg"/>
-                    <pic:cNvPicPr/>
-                  </pic:nvPicPr>
-                  <pic:blipFill>
-                    <a:blip r:embed="rId8"/>
-                    <a:stretch>
-                      <a:fillRect/>
-                    </a:stretch>
-                  </pic:blipFill>
-                  <pic:spPr>
-                    <a:xfrm>
-                      <a:off x="0" y="0"/>
-                      <a:ext cx="5400040" cy="5318760"/>
-                    </a:xfrm>
-                    <a:prstGeom prst="rect">
-                      <a:avLst/>
-                    </a:prstGeom>
-                  </pic:spPr>
-                </pic:pic>
-              </a:graphicData>
-            </a:graphic>
-          </wp:inline>
-        </w:drawing>
-      </w:r>
-      <w:r>
-        <w:rPr>
-          <w:noProof/>
-        </w:rPr>
-        <w:drawing>
-          <wp:inline distT="0" distB="0" distL="0" distR="0">
             <wp:extent cx="5400040" cy="3088640"/>
             <wp:effectExtent l="19050" t="0" r="0" b="0"/>
             <wp:docPr id="5" name="1 Imagen" descr="foto1.jpg"/>
@@ -344,6 +304,46 @@
                     <pic:cNvPicPr/>
                   </pic:nvPicPr>
                   <pic:blipFill>
+                    <a:blip r:embed="rId8"/>
+                    <a:stretch>
+                      <a:fillRect/>
+                    </a:stretch>
+                  </pic:blipFill>
+                  <pic:spPr>
+                    <a:xfrm>
+                      <a:off x="0" y="0"/>
+                      <a:ext cx="5400040" cy="3088640"/>
+                    </a:xfrm>
+                    <a:prstGeom prst="rect">
+                      <a:avLst/>
+                    </a:prstGeom>
+                  </pic:spPr>
+                </pic:pic>
+              </a:graphicData>
+            </a:graphic>
+          </wp:inline>
+        </w:drawing>
+      </w:r>
+      <w:r>
+        <w:rPr>
+          <w:noProof/>
+        </w:rPr>
+        <w:drawing>
+          <wp:inline distT="0" distB="0" distL="0" distR="0">
+            <wp:extent cx="5400040" cy="5318760"/>
+            <wp:effectExtent l="19050" t="0" r="0" b="0"/>
+            <wp:docPr id="2" name="2 Imagen" descr="foto2.jpg"/>
+            <wp:cNvGraphicFramePr>
+              <a:graphicFrameLocks xmlns:a="http://schemas.openxmlformats.org/drawingml/2006/main" noChangeAspect="1"/>
+            </wp:cNvGraphicFramePr>
+            <a:graphic xmlns:a="http://schemas.openxmlformats.org/drawingml/2006/main">
+              <a:graphicData uri="http://schemas.openxmlformats.org/drawingml/2006/picture">
+                <pic:pic xmlns:pic="http://schemas.openxmlformats.org/drawingml/2006/picture">
+                  <pic:nvPicPr>
+                    <pic:cNvPr id="0" name="foto2.jpg"/>
+                    <pic:cNvPicPr/>
+                  </pic:nvPicPr>
+                  <pic:blipFill>
                     <a:blip r:embed="rId9"/>
                     <a:stretch>
                       <a:fillRect/>
@@ -352,7 +352,7 @@
                   <pic:spPr>
                     <a:xfrm>
                       <a:off x="0" y="0"/>
-                      <a:ext cx="5400040" cy="3088640"/>
+                      <a:ext cx="5400040" cy="5318760"/>
                     </a:xfrm>
                     <a:prstGeom prst="rect">
                       <a:avLst/>
@@ -788,6 +788,7 @@
   <w:style w:type="paragraph" w:default="1" w:styleId="Normal">
     <w:name w:val="Normal"/>
     <w:qFormat/>
+    <w:rsid w:val="00B373BB"/>
   </w:style>
   <w:style w:type="character" w:default="1" w:styleId="Fuentedeprrafopredeter">
     <w:name w:val="Default Paragraph Font"/>

</xml_diff>